<commit_message>
Corrected my cellphone on my resume.
</commit_message>
<xml_diff>
--- a/kitojosephresume-TOP-New-1.docx
+++ b/kitojosephresume-TOP-New-1.docx
@@ -56,7 +56,31 @@
           <w:sz w:val="20"/>
           <w:szCs w:val="20"/>
         </w:rPr>
-        <w:t>(919) 264-0671</w:t>
+        <w:t xml:space="preserve"> (</w:t>
+      </w:r>
+      <w:r>
+        <w:rPr>
+          <w:rFonts w:ascii="Book Antiqua" w:eastAsia="Book Antiqua" w:hAnsi="Book Antiqua" w:cs="Book Antiqua"/>
+          <w:sz w:val="20"/>
+          <w:szCs w:val="20"/>
+        </w:rPr>
+        <w:t>984</w:t>
+      </w:r>
+      <w:r>
+        <w:rPr>
+          <w:rFonts w:ascii="Book Antiqua" w:eastAsia="Book Antiqua" w:hAnsi="Book Antiqua" w:cs="Book Antiqua"/>
+          <w:sz w:val="20"/>
+          <w:szCs w:val="20"/>
+        </w:rPr>
+        <w:t>)</w:t>
+      </w:r>
+      <w:r>
+        <w:rPr>
+          <w:rFonts w:ascii="Book Antiqua" w:eastAsia="Book Antiqua" w:hAnsi="Book Antiqua" w:cs="Book Antiqua"/>
+          <w:sz w:val="20"/>
+          <w:szCs w:val="20"/>
+        </w:rPr>
+        <w:t>-242-7641</w:t>
       </w:r>
       <w:r>
         <w:rPr>
@@ -162,23 +186,7 @@
           <w:sz w:val="21"/>
           <w:szCs w:val="21"/>
         </w:rPr>
-        <w:t>Results-proven Engineer with expertise in all facets of managing electrical and computer engineering functions, driven to deliver optimal system performance and network administration. Skil</w:t>
-      </w:r>
-      <w:r>
-        <w:rPr>
-          <w:rFonts w:ascii="Book Antiqua" w:eastAsia="Book Antiqua" w:hAnsi="Book Antiqua" w:cs="Book Antiqua"/>
-          <w:sz w:val="21"/>
-          <w:szCs w:val="21"/>
-        </w:rPr>
-        <w:t>led in developing improved procedures, processes and solutions based on ever-evolving technological advances. Demonstrated ability to lead knowledgeable and successful teams to drive productivity. Possess superior analytical skills.  Thrives in fast-paced,</w:t>
-      </w:r>
-      <w:r>
-        <w:rPr>
-          <w:rFonts w:ascii="Book Antiqua" w:eastAsia="Book Antiqua" w:hAnsi="Book Antiqua" w:cs="Book Antiqua"/>
-          <w:sz w:val="21"/>
-          <w:szCs w:val="21"/>
-        </w:rPr>
-        <w:t xml:space="preserve"> complex environments, exceeding expectations in installation, setup, virtualizations, clustering, and networking. </w:t>
+        <w:t xml:space="preserve">Results-proven Engineer with expertise in all facets of managing electrical and computer engineering functions, driven to deliver optimal system performance and network administration. Skilled in developing improved procedures, processes and solutions based on ever-evolving technological advances. Demonstrated ability to lead knowledgeable and successful teams to drive productivity. Possess superior analytical skills.  Thrives in fast-paced, complex environments, exceeding expectations in installation, setup, virtualizations, clustering, and networking. </w:t>
       </w:r>
     </w:p>
     <w:p>
@@ -828,15 +836,7 @@
           <w:sz w:val="21"/>
           <w:szCs w:val="21"/>
         </w:rPr>
-        <w:t>Web Servers Ethernet | Fast Ethernet | WAN | LAN | TCP/IP | RAID Sy</w:t>
-      </w:r>
-      <w:r>
-        <w:rPr>
-          <w:rFonts w:ascii="Book Antiqua" w:eastAsia="Book Antiqua" w:hAnsi="Book Antiqua" w:cs="Book Antiqua"/>
-          <w:sz w:val="21"/>
-          <w:szCs w:val="21"/>
-        </w:rPr>
-        <w:t>stems</w:t>
+        <w:t>Web Servers Ethernet | Fast Ethernet | WAN | LAN | TCP/IP | RAID Systems</w:t>
       </w:r>
     </w:p>
     <w:p>
@@ -995,10 +995,7 @@
         <w:spacing w:before="240" w:after="120"/>
       </w:pPr>
       <w:r>
-        <w:t xml:space="preserve">Professional </w:t>
-      </w:r>
-      <w:r>
-        <w:t>Experience</w:t>
+        <w:t>Professional Experience</w:t>
       </w:r>
     </w:p>
     <w:p>
@@ -1263,18 +1260,7 @@
           <w:sz w:val="21"/>
           <w:szCs w:val="21"/>
         </w:rPr>
-        <w:t>System Ad</w:t>
-      </w:r>
-      <w:r>
-        <w:rPr>
-          <w:rFonts w:ascii="Book Antiqua" w:eastAsia="Book Antiqua" w:hAnsi="Book Antiqua" w:cs="Book Antiqua"/>
-          <w:b/>
-          <w:i/>
-          <w:color w:val="000000"/>
-          <w:sz w:val="21"/>
-          <w:szCs w:val="21"/>
-        </w:rPr>
-        <w:t>ministrator / Network Administrator</w:t>
+        <w:t>System Administrator / Network Administrator</w:t>
       </w:r>
     </w:p>
     <w:p>
@@ -1337,15 +1323,7 @@
           <w:szCs w:val="21"/>
         </w:rPr>
         <w:lastRenderedPageBreak/>
-        <w:t>Successfully evaluated new network appliance to integrate into existing network, effecti</w:t>
-      </w:r>
-      <w:r>
-        <w:rPr>
-          <w:rFonts w:ascii="Book Antiqua" w:eastAsia="Book Antiqua" w:hAnsi="Book Antiqua" w:cs="Book Antiqua"/>
-          <w:sz w:val="21"/>
-          <w:szCs w:val="21"/>
-        </w:rPr>
-        <w:t>vely increasing redundancy and performance to enhance technical operations.</w:t>
+        <w:t>Successfully evaluated new network appliance to integrate into existing network, effectively increasing redundancy and performance to enhance technical operations.</w:t>
       </w:r>
     </w:p>
     <w:p>
@@ -1407,15 +1385,7 @@
           <w:sz w:val="21"/>
           <w:szCs w:val="21"/>
         </w:rPr>
-        <w:t>Evaluated base operating systems and platforms, effectively identifying conflicts and preventing problems before deploym</w:t>
-      </w:r>
-      <w:r>
-        <w:rPr>
-          <w:rFonts w:ascii="Book Antiqua" w:eastAsia="Book Antiqua" w:hAnsi="Book Antiqua" w:cs="Book Antiqua"/>
-          <w:sz w:val="21"/>
-          <w:szCs w:val="21"/>
-        </w:rPr>
-        <w:t>ent.</w:t>
+        <w:t>Evaluated base operating systems and platforms, effectively identifying conflicts and preventing problems before deployment.</w:t>
       </w:r>
     </w:p>
     <w:p>
@@ -1509,15 +1479,7 @@
           <w:sz w:val="21"/>
           <w:szCs w:val="21"/>
         </w:rPr>
-        <w:t>Provided extensive technical support for issues to maintain Linux servers, effectively resolving complex problems related to bugs, feature enhancements, and software design in c, ba</w:t>
-      </w:r>
-      <w:r>
-        <w:rPr>
-          <w:rFonts w:ascii="Book Antiqua" w:eastAsia="Book Antiqua" w:hAnsi="Book Antiqua" w:cs="Book Antiqua"/>
-          <w:sz w:val="21"/>
-          <w:szCs w:val="21"/>
-        </w:rPr>
-        <w:t>sh, python, and other programming and scripting languages.</w:t>
+        <w:t>Provided extensive technical support for issues to maintain Linux servers, effectively resolving complex problems related to bugs, feature enhancements, and software design in c, bash, python, and other programming and scripting languages.</w:t>
       </w:r>
     </w:p>
     <w:p>
@@ -1579,15 +1541,7 @@
           <w:sz w:val="21"/>
           <w:szCs w:val="21"/>
         </w:rPr>
-        <w:t>Installed, configured, and administrated Red Hat E</w:t>
-      </w:r>
-      <w:r>
-        <w:rPr>
-          <w:rFonts w:ascii="Book Antiqua" w:eastAsia="Book Antiqua" w:hAnsi="Book Antiqua" w:cs="Book Antiqua"/>
-          <w:sz w:val="21"/>
-          <w:szCs w:val="21"/>
-        </w:rPr>
-        <w:t>nterprise 4/5/6.</w:t>
+        <w:t>Installed, configured, and administrated Red Hat Enterprise 4/5/6.</w:t>
       </w:r>
     </w:p>
     <w:p>
@@ -1805,15 +1759,7 @@
           <w:sz w:val="21"/>
           <w:szCs w:val="21"/>
         </w:rPr>
-        <w:t>In collaboration with De</w:t>
-      </w:r>
-      <w:r>
-        <w:rPr>
-          <w:rFonts w:ascii="Book Antiqua" w:eastAsia="Book Antiqua" w:hAnsi="Book Antiqua" w:cs="Book Antiqua"/>
-          <w:sz w:val="21"/>
-          <w:szCs w:val="21"/>
-        </w:rPr>
-        <w:t>velopers in a team-centered environment, identified and reconciled test failures; subsequently creating defect reports to prevent future failures.</w:t>
+        <w:t>In collaboration with Developers in a team-centered environment, identified and reconciled test failures; subsequently creating defect reports to prevent future failures.</w:t>
       </w:r>
     </w:p>
     <w:p>
@@ -1844,15 +1790,7 @@
           <w:sz w:val="21"/>
           <w:szCs w:val="21"/>
         </w:rPr>
-        <w:t>Provided extensive analysis of current documentation and test results, and developed recommendations for impr</w:t>
-      </w:r>
-      <w:r>
-        <w:rPr>
-          <w:rFonts w:ascii="Book Antiqua" w:eastAsia="Book Antiqua" w:hAnsi="Book Antiqua" w:cs="Book Antiqua"/>
-          <w:sz w:val="21"/>
-          <w:szCs w:val="21"/>
-        </w:rPr>
-        <w:t>ovement based on this analysis.</w:t>
+        <w:t>Provided extensive analysis of current documentation and test results, and developed recommendations for improvement based on this analysis.</w:t>
       </w:r>
     </w:p>
     <w:p>
@@ -1960,15 +1898,7 @@
           <w:sz w:val="21"/>
           <w:szCs w:val="21"/>
         </w:rPr>
-        <w:t>Addi</w:t>
-      </w:r>
-      <w:r>
-        <w:rPr>
-          <w:rFonts w:ascii="Book Antiqua" w:eastAsia="Book Antiqua" w:hAnsi="Book Antiqua" w:cs="Book Antiqua"/>
-          <w:sz w:val="21"/>
-          <w:szCs w:val="21"/>
-        </w:rPr>
-        <w:t xml:space="preserve">tional Professional Experience as a Hardware Tester for </w:t>
+        <w:t xml:space="preserve">Additional Professional Experience as a Hardware Tester for </w:t>
       </w:r>
       <w:r>
         <w:rPr>
@@ -2028,16 +1958,7 @@
           <w:sz w:val="21"/>
           <w:szCs w:val="21"/>
         </w:rPr>
-        <w:t>Bi</w:t>
-      </w:r>
-      <w:r>
-        <w:rPr>
-          <w:rFonts w:ascii="Book Antiqua" w:eastAsia="Book Antiqua" w:hAnsi="Book Antiqua" w:cs="Book Antiqua"/>
-          <w:b/>
-          <w:sz w:val="21"/>
-          <w:szCs w:val="21"/>
-        </w:rPr>
-        <w:t xml:space="preserve">bb County Board of Education </w:t>
+        <w:t xml:space="preserve">Bibb County Board of Education </w:t>
       </w:r>
       <w:r>
         <w:rPr>
@@ -2774,6 +2695,7 @@
   <w:style w:type="paragraph" w:default="1" w:styleId="Normal">
     <w:name w:val="Normal"/>
     <w:qFormat/>
+    <w:rsid w:val="00567540"/>
   </w:style>
   <w:style w:type="paragraph" w:styleId="Heading1">
     <w:name w:val="heading 1"/>

</xml_diff>

<commit_message>
Corrected a typo with the wrong name an phone number
cell: 984-218-4109
</commit_message>
<xml_diff>
--- a/kitojosephresume-TOP-New-1.docx
+++ b/kitojosephresume-TOP-New-1.docx
@@ -68,7 +68,23 @@
           <w:sz w:val="20"/>
           <w:szCs w:val="20"/>
         </w:rPr>
-        <w:t>8409</w:t>
+        <w:t>4</w:t>
+      </w:r>
+      <w:r>
+        <w:rPr>
+          <w:rFonts w:ascii="Arial" w:eastAsia="Book Antiqua" w:hAnsi="Arial" w:cs="Arial"/>
+          <w:sz w:val="20"/>
+          <w:szCs w:val="20"/>
+        </w:rPr>
+        <w:t>1</w:t>
+      </w:r>
+      <w:r>
+        <w:rPr>
+          <w:rFonts w:ascii="Arial" w:eastAsia="Book Antiqua" w:hAnsi="Arial" w:cs="Arial"/>
+          <w:sz w:val="20"/>
+          <w:szCs w:val="20"/>
+        </w:rPr>
+        <w:t>09</w:t>
       </w:r>
       <w:r>
         <w:rPr>
@@ -146,7 +162,27 @@
           <w:sz w:val="20"/>
           <w:szCs w:val="20"/>
         </w:rPr>
-        <w:t>Hardworking and integrity-driven m</w:t>
+        <w:t>Hard</w:t>
+      </w:r>
+      <w:r>
+        <w:rPr>
+          <w:rFonts w:ascii="Arial" w:eastAsia="Book Antiqua" w:hAnsi="Arial" w:cs="Arial"/>
+          <w:b/>
+          <w:bCs/>
+          <w:sz w:val="20"/>
+          <w:szCs w:val="20"/>
+        </w:rPr>
+        <w:t xml:space="preserve"> </w:t>
+      </w:r>
+      <w:r>
+        <w:rPr>
+          <w:rFonts w:ascii="Arial" w:eastAsia="Book Antiqua" w:hAnsi="Arial" w:cs="Arial"/>
+          <w:b/>
+          <w:bCs/>
+          <w:sz w:val="20"/>
+          <w:szCs w:val="20"/>
+        </w:rPr>
+        <w:t>working and integrity-driven m</w:t>
       </w:r>
       <w:r>
         <w:rPr>
@@ -1845,23 +1881,13 @@
         </w:rPr>
         <w:t xml:space="preserve">onitored </w:t>
       </w:r>
-      <w:proofErr w:type="spellStart"/>
-      <w:r>
-        <w:rPr>
-          <w:rFonts w:ascii="Arial" w:eastAsia="Book Antiqua" w:hAnsi="Arial" w:cs="Arial"/>
-          <w:sz w:val="20"/>
-          <w:szCs w:val="20"/>
-        </w:rPr>
-        <w:t>Suse</w:t>
-      </w:r>
-      <w:proofErr w:type="spellEnd"/>
-      <w:r>
-        <w:rPr>
-          <w:rFonts w:ascii="Arial" w:eastAsia="Book Antiqua" w:hAnsi="Arial" w:cs="Arial"/>
-          <w:sz w:val="20"/>
-          <w:szCs w:val="20"/>
-        </w:rPr>
-        <w:t xml:space="preserve"> Linux SAP servers to ensure the optimal configuration and utilization.</w:t>
+      <w:r>
+        <w:rPr>
+          <w:rFonts w:ascii="Arial" w:eastAsia="Book Antiqua" w:hAnsi="Arial" w:cs="Arial"/>
+          <w:sz w:val="20"/>
+          <w:szCs w:val="20"/>
+        </w:rPr>
+        <w:t>Suse Linux SAP servers to ensure the optimal configuration and utilization.</w:t>
       </w:r>
     </w:p>
     <w:p>

</xml_diff>